<commit_message>
add plot level vs intake
</commit_message>
<xml_diff>
--- a/R/analysis.docx
+++ b/R/analysis.docx
@@ -1565,6 +1565,142 @@
         <w:t xml:space="preserve">Use abline to add a horizontal line at your estimate of the serum level at which 97.5% of the people would have their requirements met.</w:t>
       </w:r>
     </w:p>
+    <w:p>
+      <w:pPr>
+        <w:pStyle w:val="SourceCode"/>
+      </w:pPr>
+      <w:r>
+        <w:rPr>
+          <w:rStyle w:val="NormalTok"/>
+        </w:rPr>
+        <w:t xml:space="preserve">iomreview &lt;-</w:t>
+      </w:r>
+      <w:r>
+        <w:rPr>
+          <w:rStyle w:val="StringTok"/>
+        </w:rPr>
+        <w:t xml:space="preserve"> </w:t>
+      </w:r>
+      <w:r>
+        <w:rPr>
+          <w:rStyle w:val="KeywordTok"/>
+        </w:rPr>
+        <w:t xml:space="preserve">read.csv</w:t>
+      </w:r>
+      <w:r>
+        <w:rPr>
+          <w:rStyle w:val="NormalTok"/>
+        </w:rPr>
+        <w:t xml:space="preserve">(</w:t>
+      </w:r>
+      <w:r>
+        <w:rPr>
+          <w:rStyle w:val="StringTok"/>
+        </w:rPr>
+        <w:t xml:space="preserve">"../Data/iomReview.csv"</w:t>
+      </w:r>
+      <w:r>
+        <w:rPr>
+          <w:rStyle w:val="NormalTok"/>
+        </w:rPr>
+        <w:t xml:space="preserve">)</w:t>
+      </w:r>
+      <w:r>
+        <w:br w:type="textWrapping"/>
+      </w:r>
+      <w:r>
+        <w:rPr>
+          <w:rStyle w:val="NormalTok"/>
+        </w:rPr>
+        <w:t xml:space="preserve">iomreview &lt;-</w:t>
+      </w:r>
+      <w:r>
+        <w:rPr>
+          <w:rStyle w:val="StringTok"/>
+        </w:rPr>
+        <w:t xml:space="preserve"> </w:t>
+      </w:r>
+      <w:r>
+        <w:rPr>
+          <w:rStyle w:val="NormalTok"/>
+        </w:rPr>
+        <w:t xml:space="preserve">iomreview[</w:t>
+      </w:r>
+      <w:r>
+        <w:rPr>
+          <w:rStyle w:val="KeywordTok"/>
+        </w:rPr>
+        <w:t xml:space="preserve">complete.cases</w:t>
+      </w:r>
+      <w:r>
+        <w:rPr>
+          <w:rStyle w:val="NormalTok"/>
+        </w:rPr>
+        <w:t xml:space="preserve">(iomreview), ]</w:t>
+      </w:r>
+      <w:r>
+        <w:br w:type="textWrapping"/>
+      </w:r>
+      <w:r>
+        <w:rPr>
+          <w:rStyle w:val="KeywordTok"/>
+        </w:rPr>
+        <w:t xml:space="preserve">plot</w:t>
+      </w:r>
+      <w:r>
+        <w:rPr>
+          <w:rStyle w:val="NormalTok"/>
+        </w:rPr>
+        <w:t xml:space="preserve">(iomreview$IOMIntake, iomreview$IOMLevel)</w:t>
+      </w:r>
+    </w:p>
+    <w:p>
+      <w:pPr>
+        <w:pStyle w:val="FirstParagraph"/>
+      </w:pPr>
+      <w:r>
+        <w:drawing>
+          <wp:inline>
+            <wp:extent cx="5334000" cy="4267200"/>
+            <wp:effectExtent b="0" l="0" r="0" t="0"/>
+            <wp:docPr descr="" id="1" name="Picture"/>
+            <a:graphic>
+              <a:graphicData uri="http://schemas.openxmlformats.org/drawingml/2006/picture">
+                <pic:pic>
+                  <pic:nvPicPr>
+                    <pic:cNvPr descr="analysis_files/figure-docx/fig_level_intake-1.png" id="0" name="Picture"/>
+                    <pic:cNvPicPr>
+                      <a:picLocks noChangeArrowheads="1" noChangeAspect="1"/>
+                    </pic:cNvPicPr>
+                  </pic:nvPicPr>
+                  <pic:blipFill>
+                    <a:blip r:embed="rId31"/>
+                    <a:stretch>
+                      <a:fillRect/>
+                    </a:stretch>
+                  </pic:blipFill>
+                  <pic:spPr bwMode="auto">
+                    <a:xfrm>
+                      <a:off x="0" y="0"/>
+                      <a:ext cx="5334000" cy="4267200"/>
+                    </a:xfrm>
+                    <a:prstGeom prst="rect">
+                      <a:avLst/>
+                    </a:prstGeom>
+                    <a:noFill/>
+                    <a:ln w="9525">
+                      <a:noFill/>
+                      <a:headEnd/>
+                      <a:tailEnd/>
+                    </a:ln>
+                  </pic:spPr>
+                </pic:pic>
+              </a:graphicData>
+            </a:graphic>
+          </wp:inline>
+        </w:drawing>
+      </w:r>
+    </w:p>
     <w:sectPr/>
   </w:body>
 </w:document>
@@ -1673,7 +1809,7 @@
     </w:lvl>
   </w:abstractNum>
   <w:abstractNum w:abstractNumId="990">
-    <w:nsid w:val="cb13115d"/>
+    <w:nsid w:val="29917647"/>
     <w:multiLevelType w:val="multilevel"/>
     <w:lvl w:ilvl="0">
       <w:numFmt w:val="bullet"/>

</xml_diff>

<commit_message>
use TotalIntake and AchievedLevel
</commit_message>
<xml_diff>
--- a/R/analysis.docx
+++ b/R/analysis.docx
@@ -1565,6 +1565,142 @@
         <w:t xml:space="preserve">Use abline to add a horizontal line at your estimate of the serum level at which 97.5% of the people would have their requirements met.</w:t>
       </w:r>
     </w:p>
+    <w:p>
+      <w:pPr>
+        <w:pStyle w:val="SourceCode"/>
+      </w:pPr>
+      <w:r>
+        <w:rPr>
+          <w:rStyle w:val="NormalTok"/>
+        </w:rPr>
+        <w:t xml:space="preserve">iomreview &lt;-</w:t>
+      </w:r>
+      <w:r>
+        <w:rPr>
+          <w:rStyle w:val="StringTok"/>
+        </w:rPr>
+        <w:t xml:space="preserve"> </w:t>
+      </w:r>
+      <w:r>
+        <w:rPr>
+          <w:rStyle w:val="KeywordTok"/>
+        </w:rPr>
+        <w:t xml:space="preserve">read.csv</w:t>
+      </w:r>
+      <w:r>
+        <w:rPr>
+          <w:rStyle w:val="NormalTok"/>
+        </w:rPr>
+        <w:t xml:space="preserve">(</w:t>
+      </w:r>
+      <w:r>
+        <w:rPr>
+          <w:rStyle w:val="StringTok"/>
+        </w:rPr>
+        <w:t xml:space="preserve">"../Data/iomReview.csv"</w:t>
+      </w:r>
+      <w:r>
+        <w:rPr>
+          <w:rStyle w:val="NormalTok"/>
+        </w:rPr>
+        <w:t xml:space="preserve">)</w:t>
+      </w:r>
+      <w:r>
+        <w:br w:type="textWrapping"/>
+      </w:r>
+      <w:r>
+        <w:rPr>
+          <w:rStyle w:val="NormalTok"/>
+        </w:rPr>
+        <w:t xml:space="preserve">iomreview &lt;-</w:t>
+      </w:r>
+      <w:r>
+        <w:rPr>
+          <w:rStyle w:val="StringTok"/>
+        </w:rPr>
+        <w:t xml:space="preserve"> </w:t>
+      </w:r>
+      <w:r>
+        <w:rPr>
+          <w:rStyle w:val="NormalTok"/>
+        </w:rPr>
+        <w:t xml:space="preserve">iomreview[</w:t>
+      </w:r>
+      <w:r>
+        <w:rPr>
+          <w:rStyle w:val="KeywordTok"/>
+        </w:rPr>
+        <w:t xml:space="preserve">complete.cases</w:t>
+      </w:r>
+      <w:r>
+        <w:rPr>
+          <w:rStyle w:val="NormalTok"/>
+        </w:rPr>
+        <w:t xml:space="preserve">(iomreview), ]</w:t>
+      </w:r>
+      <w:r>
+        <w:br w:type="textWrapping"/>
+      </w:r>
+      <w:r>
+        <w:rPr>
+          <w:rStyle w:val="KeywordTok"/>
+        </w:rPr>
+        <w:t xml:space="preserve">plot</w:t>
+      </w:r>
+      <w:r>
+        <w:rPr>
+          <w:rStyle w:val="NormalTok"/>
+        </w:rPr>
+        <w:t xml:space="preserve">(iomreview$TotalIntake, iomreview$AchievedLevel)</w:t>
+      </w:r>
+    </w:p>
+    <w:p>
+      <w:pPr>
+        <w:pStyle w:val="FirstParagraph"/>
+      </w:pPr>
+      <w:r>
+        <w:drawing>
+          <wp:inline>
+            <wp:extent cx="5334000" cy="4267200"/>
+            <wp:effectExtent b="0" l="0" r="0" t="0"/>
+            <wp:docPr descr="" id="1" name="Picture"/>
+            <a:graphic>
+              <a:graphicData uri="http://schemas.openxmlformats.org/drawingml/2006/picture">
+                <pic:pic>
+                  <pic:nvPicPr>
+                    <pic:cNvPr descr="analysis_files/figure-docx/fig_level_intake-1.png" id="0" name="Picture"/>
+                    <pic:cNvPicPr>
+                      <a:picLocks noChangeArrowheads="1" noChangeAspect="1"/>
+                    </pic:cNvPicPr>
+                  </pic:nvPicPr>
+                  <pic:blipFill>
+                    <a:blip r:embed="rId31"/>
+                    <a:stretch>
+                      <a:fillRect/>
+                    </a:stretch>
+                  </pic:blipFill>
+                  <pic:spPr bwMode="auto">
+                    <a:xfrm>
+                      <a:off x="0" y="0"/>
+                      <a:ext cx="5334000" cy="4267200"/>
+                    </a:xfrm>
+                    <a:prstGeom prst="rect">
+                      <a:avLst/>
+                    </a:prstGeom>
+                    <a:noFill/>
+                    <a:ln w="9525">
+                      <a:noFill/>
+                      <a:headEnd/>
+                      <a:tailEnd/>
+                    </a:ln>
+                  </pic:spPr>
+                </pic:pic>
+              </a:graphicData>
+            </a:graphic>
+          </wp:inline>
+        </w:drawing>
+      </w:r>
+    </w:p>
     <w:sectPr/>
   </w:body>
 </w:document>
@@ -1673,7 +1809,7 @@
     </w:lvl>
   </w:abstractNum>
   <w:abstractNum w:abstractNumId="990">
-    <w:nsid w:val="cb13115d"/>
+    <w:nsid w:val="f8c47688"/>
     <w:multiLevelType w:val="multilevel"/>
     <w:lvl w:ilvl="0">
       <w:numFmt w:val="bullet"/>

</xml_diff>